<commit_message>
some changes made during 221 exams
</commit_message>
<xml_diff>
--- a/Bellman ford/Bellman Ford.docx
+++ b/Bellman ford/Bellman Ford.docx
@@ -99,7 +99,18 @@
           <w:sz w:val="28"/>
           <w:szCs w:val="28"/>
         </w:rPr>
-        <w:t xml:space="preserve"> Ford</w:t>
+        <w:t xml:space="preserve"> </w:t>
+      </w:r>
+      <w:bookmarkStart w:id="0" w:name="_GoBack"/>
+      <w:bookmarkEnd w:id="0"/>
+      <w:r>
+        <w:rPr>
+          <w:b/>
+          <w:bCs/>
+          <w:sz w:val="28"/>
+          <w:szCs w:val="28"/>
+        </w:rPr>
+        <w:t>Ford</w:t>
       </w:r>
     </w:p>
     <w:p>
@@ -591,7 +602,6 @@
         <w:t xml:space="preserve"> we have created a few moments ago which are like (</w:t>
       </w:r>
       <w:proofErr w:type="spellStart"/>
-      <w:proofErr w:type="gramStart"/>
       <w:r>
         <w:rPr>
           <w:sz w:val="28"/>
@@ -600,7 +610,6 @@
         <w:t>u,v</w:t>
       </w:r>
       <w:proofErr w:type="spellEnd"/>
-      <w:proofErr w:type="gramEnd"/>
       <w:r>
         <w:rPr>
           <w:sz w:val="28"/>
@@ -995,23 +1004,7 @@
           <w:sz w:val="28"/>
           <w:szCs w:val="28"/>
         </w:rPr>
-        <w:t xml:space="preserve"> = </w:t>
-      </w:r>
-      <w:proofErr w:type="gramStart"/>
-      <w:r>
-        <w:rPr>
-          <w:sz w:val="28"/>
-          <w:szCs w:val="28"/>
-        </w:rPr>
-        <w:t>d[</w:t>
-      </w:r>
-      <w:proofErr w:type="gramEnd"/>
-      <w:r>
-        <w:rPr>
-          <w:sz w:val="28"/>
-          <w:szCs w:val="28"/>
-        </w:rPr>
-        <w:t>2]</w:t>
+        <w:t xml:space="preserve"> = d[2]</w:t>
       </w:r>
       <w:r>
         <w:rPr>
@@ -1039,23 +1032,7 @@
           <w:sz w:val="28"/>
           <w:szCs w:val="28"/>
         </w:rPr>
-        <w:t xml:space="preserve"> d[u] + w = 0. d[v] = </w:t>
-      </w:r>
-      <w:proofErr w:type="gramStart"/>
-      <w:r>
-        <w:rPr>
-          <w:sz w:val="28"/>
-          <w:szCs w:val="28"/>
-        </w:rPr>
-        <w:t>d[</w:t>
-      </w:r>
-      <w:proofErr w:type="gramEnd"/>
-      <w:r>
-        <w:rPr>
-          <w:sz w:val="28"/>
-          <w:szCs w:val="28"/>
-        </w:rPr>
-        <w:t>3] = 1 and 0 is definitely less than 1. So</w:t>
+        <w:t xml:space="preserve"> d[u] + w = 0. d[v] = d[3] = 1 and 0 is definitely less than 1. So</w:t>
       </w:r>
       <w:r>
         <w:rPr>
@@ -1771,23 +1748,7 @@
           <w:sz w:val="28"/>
           <w:szCs w:val="28"/>
         </w:rPr>
-        <w:t xml:space="preserve"> to make Chemical B from A, then each method will have sub-reactions involving both </w:t>
-      </w:r>
-      <w:proofErr w:type="gramStart"/>
-      <w:r>
-        <w:rPr>
-          <w:sz w:val="28"/>
-          <w:szCs w:val="28"/>
-        </w:rPr>
-        <w:t>heat</w:t>
-      </w:r>
-      <w:proofErr w:type="gramEnd"/>
-      <w:r>
-        <w:rPr>
-          <w:sz w:val="28"/>
-          <w:szCs w:val="28"/>
-        </w:rPr>
-        <w:t xml:space="preserve"> releasing and absorption.</w:t>
+        <w:t xml:space="preserve"> to make Chemical B from A, then each method will have sub-reactions involving both heat releasing and absorption.</w:t>
       </w:r>
       <w:r>
         <w:rPr>
@@ -2126,8 +2087,6 @@
           <w:szCs w:val="28"/>
         </w:rPr>
       </w:pPr>
-      <w:bookmarkStart w:id="0" w:name="_GoBack"/>
-      <w:bookmarkEnd w:id="0"/>
     </w:p>
     <w:p>
       <w:pPr>
@@ -2147,21 +2106,7 @@
           <w:sz w:val="28"/>
           <w:szCs w:val="28"/>
         </w:rPr>
-        <w:t xml:space="preserve">If there are V nodes and more than V-1 </w:t>
-      </w:r>
-      <w:r>
-        <w:rPr>
-          <w:sz w:val="28"/>
-          <w:szCs w:val="28"/>
-        </w:rPr>
-        <w:t>edges</w:t>
-      </w:r>
-      <w:r>
-        <w:rPr>
-          <w:sz w:val="28"/>
-          <w:szCs w:val="28"/>
-        </w:rPr>
-        <w:t xml:space="preserve"> then there must be a cycle in that graph. We don’t need to calculate cycles to calculate shortest path. So, we know for sure that there would be at most V-1 iterations</w:t>
+        <w:t>If there are V nodes and more than V-1 edges then there must be a cycle in that graph. We don’t need to calculate cycles to calculate shortest path. So, we know for sure that there would be at most V-1 iterations</w:t>
       </w:r>
     </w:p>
     <w:p>
@@ -2321,21 +2266,12 @@
         <w:t xml:space="preserve"> (</w:t>
       </w:r>
       <w:proofErr w:type="spellStart"/>
-      <w:proofErr w:type="gramStart"/>
-      <w:r>
-        <w:rPr>
-          <w:sz w:val="28"/>
-          <w:szCs w:val="28"/>
-        </w:rPr>
-        <w:t>G,w</w:t>
-      </w:r>
-      <w:proofErr w:type="gramEnd"/>
-      <w:r>
-        <w:rPr>
-          <w:sz w:val="28"/>
-          <w:szCs w:val="28"/>
-        </w:rPr>
-        <w:t>,s</w:t>
+      <w:r>
+        <w:rPr>
+          <w:sz w:val="28"/>
+          <w:szCs w:val="28"/>
+        </w:rPr>
+        <w:t>G,w,s</w:t>
       </w:r>
       <w:proofErr w:type="spellEnd"/>
       <w:r>
@@ -2364,11 +2300,19 @@
       </w:r>
       <w:r>
         <w:rPr>
+          <w:rFonts w:ascii="Cambria Math" w:hAnsi="Cambria Math" w:cs="Cambria Math"/>
+          <w:sz w:val="28"/>
+          <w:szCs w:val="28"/>
+        </w:rPr>
+        <w:t>∈</w:t>
+      </w:r>
+      <w:r>
+        <w:rPr>
           <w:rFonts w:ascii="Brush Script MT" w:hAnsi="Brush Script MT"/>
           <w:sz w:val="28"/>
           <w:szCs w:val="28"/>
         </w:rPr>
-        <w:t xml:space="preserve">E </w:t>
+        <w:t xml:space="preserve"> </w:t>
       </w:r>
       <w:r>
         <w:rPr>
@@ -2484,21 +2428,12 @@
         <w:t>for ((</w:t>
       </w:r>
       <w:proofErr w:type="spellStart"/>
-      <w:proofErr w:type="gramStart"/>
-      <w:r>
-        <w:rPr>
-          <w:sz w:val="28"/>
-          <w:szCs w:val="28"/>
-        </w:rPr>
-        <w:t>u,v</w:t>
-      </w:r>
-      <w:proofErr w:type="gramEnd"/>
-      <w:r>
-        <w:rPr>
-          <w:sz w:val="28"/>
-          <w:szCs w:val="28"/>
-        </w:rPr>
-        <w:t>,w</w:t>
+      <w:r>
+        <w:rPr>
+          <w:sz w:val="28"/>
+          <w:szCs w:val="28"/>
+        </w:rPr>
+        <w:t>u,v,w</w:t>
       </w:r>
       <w:proofErr w:type="spellEnd"/>
       <w:r>
@@ -2540,11 +2475,19 @@
       </w:r>
       <w:r>
         <w:rPr>
+          <w:rFonts w:ascii="Cambria Math" w:hAnsi="Cambria Math" w:cs="Cambria Math"/>
+          <w:sz w:val="28"/>
+          <w:szCs w:val="28"/>
+        </w:rPr>
+        <w:t>∈</w:t>
+      </w:r>
+      <w:r>
+        <w:rPr>
           <w:rFonts w:ascii="Brush Script MT" w:hAnsi="Brush Script MT"/>
           <w:sz w:val="28"/>
           <w:szCs w:val="28"/>
         </w:rPr>
-        <w:t xml:space="preserve">E </w:t>
+        <w:t xml:space="preserve"> </w:t>
       </w:r>
       <w:proofErr w:type="spellStart"/>
       <w:r>
@@ -2594,21 +2537,12 @@
         <w:t>Relax(</w:t>
       </w:r>
       <w:proofErr w:type="spellStart"/>
-      <w:proofErr w:type="gramStart"/>
-      <w:r>
-        <w:rPr>
-          <w:sz w:val="28"/>
-          <w:szCs w:val="28"/>
-        </w:rPr>
-        <w:t>u,v</w:t>
-      </w:r>
-      <w:proofErr w:type="gramEnd"/>
-      <w:r>
-        <w:rPr>
-          <w:sz w:val="28"/>
-          <w:szCs w:val="28"/>
-        </w:rPr>
-        <w:t>,w</w:t>
+      <w:r>
+        <w:rPr>
+          <w:sz w:val="28"/>
+          <w:szCs w:val="28"/>
+        </w:rPr>
+        <w:t>u,v,w</w:t>
       </w:r>
       <w:proofErr w:type="spellEnd"/>
       <w:r>
@@ -2636,21 +2570,12 @@
         <w:t>for ((</w:t>
       </w:r>
       <w:proofErr w:type="spellStart"/>
-      <w:proofErr w:type="gramStart"/>
-      <w:r>
-        <w:rPr>
-          <w:sz w:val="28"/>
-          <w:szCs w:val="28"/>
-        </w:rPr>
-        <w:t>u,v</w:t>
-      </w:r>
-      <w:proofErr w:type="gramEnd"/>
-      <w:r>
-        <w:rPr>
-          <w:sz w:val="28"/>
-          <w:szCs w:val="28"/>
-        </w:rPr>
-        <w:t>,w</w:t>
+      <w:r>
+        <w:rPr>
+          <w:sz w:val="28"/>
+          <w:szCs w:val="28"/>
+        </w:rPr>
+        <w:t>u,v,w</w:t>
       </w:r>
       <w:proofErr w:type="spellEnd"/>
       <w:r>
@@ -2692,11 +2617,19 @@
       </w:r>
       <w:r>
         <w:rPr>
+          <w:rFonts w:ascii="Cambria Math" w:hAnsi="Cambria Math" w:cs="Cambria Math"/>
+          <w:sz w:val="28"/>
+          <w:szCs w:val="28"/>
+        </w:rPr>
+        <w:t>∈</w:t>
+      </w:r>
+      <w:r>
+        <w:rPr>
           <w:rFonts w:ascii="Brush Script MT" w:hAnsi="Brush Script MT"/>
           <w:sz w:val="28"/>
           <w:szCs w:val="28"/>
         </w:rPr>
-        <w:t xml:space="preserve">E </w:t>
+        <w:t xml:space="preserve"> </w:t>
       </w:r>
       <w:proofErr w:type="spellStart"/>
       <w:r>
@@ -2866,21 +2799,12 @@
         <w:t>Relax (</w:t>
       </w:r>
       <w:proofErr w:type="spellStart"/>
-      <w:proofErr w:type="gramStart"/>
-      <w:r>
-        <w:rPr>
-          <w:sz w:val="28"/>
-          <w:szCs w:val="28"/>
-        </w:rPr>
-        <w:t>u,v</w:t>
-      </w:r>
-      <w:proofErr w:type="gramEnd"/>
-      <w:r>
-        <w:rPr>
-          <w:sz w:val="28"/>
-          <w:szCs w:val="28"/>
-        </w:rPr>
-        <w:t>,w</w:t>
+      <w:r>
+        <w:rPr>
+          <w:sz w:val="28"/>
+          <w:szCs w:val="28"/>
+        </w:rPr>
+        <w:t>u,v,w</w:t>
       </w:r>
       <w:proofErr w:type="spellEnd"/>
       <w:r>
@@ -3131,23 +3055,7 @@
           <w:sz w:val="28"/>
           <w:szCs w:val="28"/>
         </w:rPr>
-        <w:t xml:space="preserve">So, the time complexity would be </w:t>
-      </w:r>
-      <w:proofErr w:type="gramStart"/>
-      <w:r>
-        <w:rPr>
-          <w:sz w:val="28"/>
-          <w:szCs w:val="28"/>
-        </w:rPr>
-        <w:t>O(</w:t>
-      </w:r>
-      <w:proofErr w:type="gramEnd"/>
-      <w:r>
-        <w:rPr>
-          <w:sz w:val="28"/>
-          <w:szCs w:val="28"/>
-        </w:rPr>
-        <w:t xml:space="preserve">V + VE+ E) = </w:t>
+        <w:t xml:space="preserve">So, the time complexity would be O(V + VE+ E) = </w:t>
       </w:r>
       <w:r>
         <w:rPr>

</xml_diff>